<commit_message>
* modificación del cus 6, y sc 2
</commit_message>
<xml_diff>
--- a/Desarrollo/SVO/Documentos/Solicitudes de Cambios/SVO_SC_02.docx
+++ b/Desarrollo/SVO/Documentos/Solicitudes de Cambios/SVO_SC_02.docx
@@ -25,6 +25,17 @@
         <w:t>SOLICITUD DE CAMBIO</w:t>
       </w:r>
     </w:p>
+    <w:p>
+      <w:pPr>
+        <w:jc w:val="center"/>
+        <w:rPr>
+          <w:b/>
+          <w:sz w:val="28"/>
+        </w:rPr>
+      </w:pPr>
+      <w:bookmarkStart w:id="0" w:name="_GoBack"/>
+      <w:bookmarkEnd w:id="0"/>
+    </w:p>
     <w:tbl>
       <w:tblPr>
         <w:tblStyle w:val="Tablaconcuadrcula"/>
@@ -47,8 +58,14 @@
           <w:p>
             <w:pPr>
               <w:jc w:val="center"/>
+              <w:rPr>
+                <w:b/>
+              </w:rPr>
             </w:pPr>
             <w:r>
+              <w:rPr>
+                <w:b/>
+              </w:rPr>
               <w:t>N° SOLICITUD</w:t>
             </w:r>
           </w:p>
@@ -56,157 +73,184 @@
         <w:tc>
           <w:tcPr>
             <w:tcW w:w="4536" w:type="dxa"/>
+          </w:tcPr>
+          <w:p>
+            <w:pPr>
+              <w:jc w:val="center"/>
+              <w:rPr>
+                <w:b/>
+              </w:rPr>
+            </w:pPr>
+            <w:r>
+              <w:rPr>
+                <w:b/>
+              </w:rPr>
+              <w:t>PROYECTO</w:t>
+            </w:r>
+          </w:p>
+        </w:tc>
+        <w:tc>
+          <w:tcPr>
+            <w:tcW w:w="1780" w:type="dxa"/>
+          </w:tcPr>
+          <w:p>
+            <w:pPr>
+              <w:jc w:val="center"/>
+              <w:rPr>
+                <w:b/>
+              </w:rPr>
+            </w:pPr>
+            <w:r>
+              <w:rPr>
+                <w:b/>
+              </w:rPr>
+              <w:t>FECHA</w:t>
+            </w:r>
+          </w:p>
+        </w:tc>
+      </w:tr>
+      <w:tr>
+        <w:trPr>
+          <w:trHeight w:val="264"/>
+        </w:trPr>
+        <w:tc>
+          <w:tcPr>
+            <w:tcW w:w="2689" w:type="dxa"/>
           </w:tcPr>
           <w:p>
             <w:pPr>
               <w:jc w:val="center"/>
             </w:pPr>
             <w:r>
-              <w:t>PROYECTO</w:t>
-            </w:r>
-          </w:p>
-        </w:tc>
-        <w:tc>
-          <w:tcPr>
-            <w:tcW w:w="1780" w:type="dxa"/>
+              <w:t>02 – Agregar slider de Promociones</w:t>
+            </w:r>
+          </w:p>
+        </w:tc>
+        <w:tc>
+          <w:tcPr>
+            <w:tcW w:w="4536" w:type="dxa"/>
           </w:tcPr>
           <w:p>
             <w:pPr>
               <w:jc w:val="center"/>
             </w:pPr>
             <w:r>
-              <w:t>FECHA</w:t>
-            </w:r>
-          </w:p>
-        </w:tc>
-      </w:tr>
-      <w:tr>
-        <w:trPr>
-          <w:trHeight w:val="264"/>
-        </w:trPr>
-        <w:tc>
-          <w:tcPr>
-            <w:tcW w:w="2689" w:type="dxa"/>
+              <w:t>Sistema de Ventas Online - SVO</w:t>
+            </w:r>
+          </w:p>
+        </w:tc>
+        <w:tc>
+          <w:tcPr>
+            <w:tcW w:w="1780" w:type="dxa"/>
           </w:tcPr>
           <w:p>
             <w:pPr>
               <w:jc w:val="center"/>
             </w:pPr>
             <w:r>
-              <w:t>02 – Agregar slider de Promociones</w:t>
+              <w:t>20/10/2017</w:t>
+            </w:r>
+          </w:p>
+        </w:tc>
+      </w:tr>
+      <w:tr>
+        <w:trPr>
+          <w:trHeight w:val="278"/>
+        </w:trPr>
+        <w:tc>
+          <w:tcPr>
+            <w:tcW w:w="2689" w:type="dxa"/>
+          </w:tcPr>
+          <w:p>
+            <w:pPr>
+              <w:jc w:val="center"/>
+              <w:rPr>
+                <w:b/>
+              </w:rPr>
+            </w:pPr>
+            <w:r>
+              <w:rPr>
+                <w:b/>
+              </w:rPr>
+              <w:t>FUENTES</w:t>
             </w:r>
           </w:p>
         </w:tc>
         <w:tc>
           <w:tcPr>
             <w:tcW w:w="4536" w:type="dxa"/>
+          </w:tcPr>
+          <w:p>
+            <w:pPr>
+              <w:jc w:val="center"/>
+              <w:rPr>
+                <w:b/>
+              </w:rPr>
+            </w:pPr>
+            <w:r>
+              <w:rPr>
+                <w:b/>
+              </w:rPr>
+              <w:t>AUTORES</w:t>
+            </w:r>
+          </w:p>
+        </w:tc>
+        <w:tc>
+          <w:tcPr>
+            <w:tcW w:w="1780" w:type="dxa"/>
+          </w:tcPr>
+          <w:p>
+            <w:pPr>
+              <w:jc w:val="center"/>
+              <w:rPr>
+                <w:b/>
+              </w:rPr>
+            </w:pPr>
+          </w:p>
+        </w:tc>
+      </w:tr>
+      <w:tr>
+        <w:trPr>
+          <w:trHeight w:val="264"/>
+        </w:trPr>
+        <w:tc>
+          <w:tcPr>
+            <w:tcW w:w="2689" w:type="dxa"/>
           </w:tcPr>
           <w:p>
             <w:pPr>
               <w:jc w:val="center"/>
             </w:pPr>
             <w:r>
-              <w:t>Sistema de Ventas Online - SVO</w:t>
-            </w:r>
-          </w:p>
-        </w:tc>
-        <w:tc>
-          <w:tcPr>
-            <w:tcW w:w="1780" w:type="dxa"/>
+              <w:t xml:space="preserve">Patricia </w:t>
+            </w:r>
+            <w:proofErr w:type="spellStart"/>
+            <w:r>
+              <w:t>Martinez</w:t>
+            </w:r>
+            <w:proofErr w:type="spellEnd"/>
+            <w:r>
+              <w:t xml:space="preserve"> </w:t>
+            </w:r>
+            <w:proofErr w:type="spellStart"/>
+            <w:r>
+              <w:t>Zuñiga</w:t>
+            </w:r>
+            <w:proofErr w:type="spellEnd"/>
+            <w:r>
+              <w:t xml:space="preserve">  Asistente de Marketing</w:t>
+            </w:r>
+          </w:p>
+        </w:tc>
+        <w:tc>
+          <w:tcPr>
+            <w:tcW w:w="4536" w:type="dxa"/>
           </w:tcPr>
           <w:p>
             <w:pPr>
               <w:jc w:val="center"/>
             </w:pPr>
             <w:r>
-              <w:t>20/10/2017</w:t>
-            </w:r>
-          </w:p>
-        </w:tc>
-      </w:tr>
-      <w:tr>
-        <w:trPr>
-          <w:trHeight w:val="278"/>
-        </w:trPr>
-        <w:tc>
-          <w:tcPr>
-            <w:tcW w:w="2689" w:type="dxa"/>
-          </w:tcPr>
-          <w:p>
-            <w:pPr>
-              <w:jc w:val="center"/>
-            </w:pPr>
-            <w:r>
-              <w:t>FUENTES</w:t>
-            </w:r>
-          </w:p>
-        </w:tc>
-        <w:tc>
-          <w:tcPr>
-            <w:tcW w:w="4536" w:type="dxa"/>
-          </w:tcPr>
-          <w:p>
-            <w:pPr>
-              <w:jc w:val="center"/>
-            </w:pPr>
-            <w:r>
-              <w:t>AUTORES</w:t>
-            </w:r>
-          </w:p>
-        </w:tc>
-        <w:tc>
-          <w:tcPr>
-            <w:tcW w:w="1780" w:type="dxa"/>
-          </w:tcPr>
-          <w:p>
-            <w:pPr>
-              <w:jc w:val="center"/>
-            </w:pPr>
-          </w:p>
-        </w:tc>
-      </w:tr>
-      <w:tr>
-        <w:trPr>
-          <w:trHeight w:val="264"/>
-        </w:trPr>
-        <w:tc>
-          <w:tcPr>
-            <w:tcW w:w="2689" w:type="dxa"/>
-          </w:tcPr>
-          <w:p>
-            <w:pPr>
-              <w:jc w:val="center"/>
-            </w:pPr>
-            <w:r>
-              <w:t xml:space="preserve">Patricia </w:t>
-            </w:r>
-            <w:proofErr w:type="spellStart"/>
-            <w:r>
-              <w:t>Martinez</w:t>
-            </w:r>
-            <w:proofErr w:type="spellEnd"/>
-            <w:r>
-              <w:t xml:space="preserve"> </w:t>
-            </w:r>
-            <w:proofErr w:type="spellStart"/>
-            <w:r>
-              <w:t>Zuñiga</w:t>
-            </w:r>
-            <w:proofErr w:type="spellEnd"/>
-            <w:r>
-              <w:t xml:space="preserve">  Asistente de Marketing</w:t>
-            </w:r>
-          </w:p>
-        </w:tc>
-        <w:tc>
-          <w:tcPr>
-            <w:tcW w:w="4536" w:type="dxa"/>
-          </w:tcPr>
-          <w:p>
-            <w:pPr>
-              <w:jc w:val="center"/>
-            </w:pPr>
-            <w:r>
               <w:t>Jefe de Marketing</w:t>
             </w:r>
           </w:p>
@@ -229,7 +273,15 @@
             <w:vAlign w:val="center"/>
           </w:tcPr>
           <w:p>
-            <w:r>
+            <w:pPr>
+              <w:rPr>
+                <w:b/>
+              </w:rPr>
+            </w:pPr>
+            <w:r>
+              <w:rPr>
+                <w:b/>
+              </w:rPr>
               <w:t>DESCRIPCIÓN DEL CAMBIO</w:t>
             </w:r>
           </w:p>
@@ -274,7 +326,15 @@
             <w:vAlign w:val="center"/>
           </w:tcPr>
           <w:p>
-            <w:r>
+            <w:pPr>
+              <w:rPr>
+                <w:b/>
+              </w:rPr>
+            </w:pPr>
+            <w:r>
+              <w:rPr>
+                <w:b/>
+              </w:rPr>
               <w:t>JUSTIFICACIÓN DEL CAMBIO</w:t>
             </w:r>
           </w:p>
@@ -310,8 +370,8 @@
         <w:tblLook w:val="04A0" w:firstRow="1" w:lastRow="0" w:firstColumn="1" w:lastColumn="0" w:noHBand="0" w:noVBand="1"/>
       </w:tblPr>
       <w:tblGrid>
-        <w:gridCol w:w="1948"/>
-        <w:gridCol w:w="2407"/>
+        <w:gridCol w:w="2547"/>
+        <w:gridCol w:w="1808"/>
         <w:gridCol w:w="2105"/>
         <w:gridCol w:w="2549"/>
       </w:tblGrid>
@@ -321,17 +381,17 @@
         </w:trPr>
         <w:tc>
           <w:tcPr>
-            <w:tcW w:w="1948" w:type="dxa"/>
-          </w:tcPr>
-          <w:p>
-            <w:r>
-              <w:t>ESTADO</w:t>
-            </w:r>
-          </w:p>
-        </w:tc>
-        <w:tc>
-          <w:tcPr>
-            <w:tcW w:w="7060" w:type="dxa"/>
+            <w:tcW w:w="2547" w:type="dxa"/>
+          </w:tcPr>
+          <w:p>
+            <w:r>
+              <w:t>ESTADO DE DOCUMENTO</w:t>
+            </w:r>
+          </w:p>
+        </w:tc>
+        <w:tc>
+          <w:tcPr>
+            <w:tcW w:w="6462" w:type="dxa"/>
             <w:gridSpan w:val="3"/>
             <w:vAlign w:val="center"/>
           </w:tcPr>
@@ -340,7 +400,7 @@
       </w:tr>
       <w:tr>
         <w:trPr>
-          <w:trHeight w:val="1073"/>
+          <w:trHeight w:val="669"/>
         </w:trPr>
         <w:tc>
           <w:tcPr>
@@ -358,7 +418,18 @@
               <w:t xml:space="preserve">: </w:t>
             </w:r>
           </w:p>
-          <w:p/>
+          <w:p>
+            <w:r>
+              <w:rPr>
+                <w:b/>
+                <w:bCs/>
+                <w:i/>
+                <w:iCs/>
+                <w:lang w:val="es-ES_tradnl"/>
+              </w:rPr>
+              <w:t>Recibido, rechazado, en espera</w:t>
+            </w:r>
+          </w:p>
         </w:tc>
       </w:tr>
       <w:tr>
@@ -367,7 +438,7 @@
         </w:trPr>
         <w:tc>
           <w:tcPr>
-            <w:tcW w:w="1948" w:type="dxa"/>
+            <w:tcW w:w="2547" w:type="dxa"/>
           </w:tcPr>
           <w:p>
             <w:r>
@@ -377,7 +448,7 @@
         </w:tc>
         <w:tc>
           <w:tcPr>
-            <w:tcW w:w="7060" w:type="dxa"/>
+            <w:tcW w:w="6462" w:type="dxa"/>
             <w:gridSpan w:val="3"/>
             <w:vAlign w:val="center"/>
           </w:tcPr>
@@ -386,7 +457,7 @@
       </w:tr>
       <w:tr>
         <w:trPr>
-          <w:trHeight w:val="1073"/>
+          <w:trHeight w:val="697"/>
         </w:trPr>
         <w:tc>
           <w:tcPr>
@@ -404,34 +475,65 @@
               <w:t xml:space="preserve">: </w:t>
             </w:r>
           </w:p>
+          <w:p>
+            <w:r>
+              <w:rPr>
+                <w:b/>
+                <w:bCs/>
+                <w:i/>
+                <w:iCs/>
+                <w:lang w:val="es-ES_tradnl"/>
+              </w:rPr>
+              <w:t>Estándar, urgente, pre</w:t>
+            </w:r>
+            <w:r>
+              <w:rPr>
+                <w:b/>
+                <w:bCs/>
+                <w:i/>
+                <w:iCs/>
+                <w:lang w:val="es-ES_tradnl"/>
+              </w:rPr>
+              <w:t>-</w:t>
+            </w:r>
+            <w:r>
+              <w:rPr>
+                <w:b/>
+                <w:bCs/>
+                <w:i/>
+                <w:iCs/>
+                <w:lang w:val="es-ES_tradnl"/>
+              </w:rPr>
+              <w:t>aprobado</w:t>
+            </w:r>
+          </w:p>
+        </w:tc>
+      </w:tr>
+      <w:tr>
+        <w:trPr>
+          <w:trHeight w:val="260"/>
+        </w:trPr>
+        <w:tc>
+          <w:tcPr>
+            <w:tcW w:w="2547" w:type="dxa"/>
+          </w:tcPr>
+          <w:p>
+            <w:r>
+              <w:t>NIVEL DE PRIORIDAD</w:t>
+            </w:r>
+          </w:p>
+        </w:tc>
+        <w:tc>
+          <w:tcPr>
+            <w:tcW w:w="6462" w:type="dxa"/>
+            <w:gridSpan w:val="3"/>
+          </w:tcPr>
           <w:p/>
         </w:tc>
       </w:tr>
       <w:tr>
         <w:trPr>
-          <w:trHeight w:val="260"/>
-        </w:trPr>
-        <w:tc>
-          <w:tcPr>
-            <w:tcW w:w="1948" w:type="dxa"/>
-          </w:tcPr>
-          <w:p>
-            <w:r>
-              <w:t>NIVEL</w:t>
-            </w:r>
-          </w:p>
-        </w:tc>
-        <w:tc>
-          <w:tcPr>
-            <w:tcW w:w="7060" w:type="dxa"/>
-            <w:gridSpan w:val="3"/>
-          </w:tcPr>
-          <w:p/>
-        </w:tc>
-      </w:tr>
-      <w:tr>
-        <w:trPr>
-          <w:trHeight w:val="1151"/>
+          <w:trHeight w:val="712"/>
         </w:trPr>
         <w:tc>
           <w:tcPr>
@@ -449,16 +551,99 @@
               <w:t xml:space="preserve">: </w:t>
             </w:r>
           </w:p>
+          <w:p>
+            <w:r>
+              <w:rPr>
+                <w:b/>
+                <w:bCs/>
+                <w:lang w:val="es-ES_tradnl"/>
+              </w:rPr>
+              <w:t>B</w:t>
+            </w:r>
+            <w:r>
+              <w:rPr>
+                <w:b/>
+                <w:bCs/>
+                <w:i/>
+                <w:iCs/>
+                <w:lang w:val="es-ES_tradnl"/>
+              </w:rPr>
+              <w:t>ajo, medio, alto, urgente</w:t>
+            </w:r>
+          </w:p>
+        </w:tc>
+      </w:tr>
+      <w:tr>
+        <w:trPr>
+          <w:trHeight w:val="268"/>
+        </w:trPr>
+        <w:tc>
+          <w:tcPr>
+            <w:tcW w:w="2547" w:type="dxa"/>
+          </w:tcPr>
+          <w:p>
+            <w:r>
+              <w:t>NIVEL DE IMPACTO</w:t>
+            </w:r>
+          </w:p>
+        </w:tc>
+        <w:tc>
+          <w:tcPr>
+            <w:tcW w:w="6462" w:type="dxa"/>
+            <w:gridSpan w:val="3"/>
+          </w:tcPr>
           <w:p/>
         </w:tc>
       </w:tr>
       <w:tr>
         <w:trPr>
+          <w:trHeight w:val="268"/>
+        </w:trPr>
+        <w:tc>
+          <w:tcPr>
+            <w:tcW w:w="9009" w:type="dxa"/>
+            <w:gridSpan w:val="4"/>
+          </w:tcPr>
+          <w:p>
+            <w:r>
+              <w:rPr>
+                <w:i/>
+              </w:rPr>
+              <w:t>Leyenda</w:t>
+            </w:r>
+            <w:r>
+              <w:t xml:space="preserve">: </w:t>
+            </w:r>
+          </w:p>
+          <w:p>
+            <w:r>
+              <w:rPr>
+                <w:b/>
+                <w:bCs/>
+                <w:lang w:val="es-ES_tradnl"/>
+              </w:rPr>
+              <w:t>B</w:t>
+            </w:r>
+            <w:r>
+              <w:rPr>
+                <w:b/>
+                <w:bCs/>
+                <w:i/>
+                <w:iCs/>
+                <w:lang w:val="es-ES_tradnl"/>
+              </w:rPr>
+              <w:t>ajo, medio, alto</w:t>
+            </w:r>
+          </w:p>
+        </w:tc>
+      </w:tr>
+      <w:tr>
+        <w:trPr>
           <w:trHeight w:val="260"/>
         </w:trPr>
         <w:tc>
           <w:tcPr>
-            <w:tcW w:w="1948" w:type="dxa"/>
+            <w:tcW w:w="2547" w:type="dxa"/>
           </w:tcPr>
           <w:p>
             <w:r>
@@ -468,15 +653,9 @@
         </w:tc>
         <w:tc>
           <w:tcPr>
-            <w:tcW w:w="2406" w:type="dxa"/>
-          </w:tcPr>
-          <w:p>
-            <w:r>
-              <w:t>20/10/2017</w:t>
-            </w:r>
-            <w:bookmarkStart w:id="0" w:name="_GoBack"/>
-            <w:bookmarkEnd w:id="0"/>
-          </w:p>
+            <w:tcW w:w="1808" w:type="dxa"/>
+          </w:tcPr>
+          <w:p/>
         </w:tc>
         <w:tc>
           <w:tcPr>
@@ -490,7 +669,7 @@
         </w:tc>
         <w:tc>
           <w:tcPr>
-            <w:tcW w:w="2548" w:type="dxa"/>
+            <w:tcW w:w="2549" w:type="dxa"/>
           </w:tcPr>
           <w:p/>
         </w:tc>
@@ -514,7 +693,7 @@
       </w:tr>
       <w:tr>
         <w:trPr>
-          <w:trHeight w:val="1418"/>
+          <w:trHeight w:val="1138"/>
         </w:trPr>
         <w:tc>
           <w:tcPr>
@@ -535,7 +714,30 @@
           </w:tcPr>
           <w:p>
             <w:r>
-              <w:t>FECHA DE CONTROL DE CAMBIO</w:t>
+              <w:t>FECHA DE RECEPCIÓN</w:t>
+            </w:r>
+          </w:p>
+        </w:tc>
+        <w:tc>
+          <w:tcPr>
+            <w:tcW w:w="4654" w:type="dxa"/>
+            <w:gridSpan w:val="2"/>
+          </w:tcPr>
+          <w:p/>
+        </w:tc>
+      </w:tr>
+      <w:tr>
+        <w:trPr>
+          <w:trHeight w:val="278"/>
+        </w:trPr>
+        <w:tc>
+          <w:tcPr>
+            <w:tcW w:w="4355" w:type="dxa"/>
+            <w:gridSpan w:val="2"/>
+          </w:tcPr>
+          <w:p>
+            <w:r>
+              <w:t>FECHA DE RESPUESTA</w:t>
             </w:r>
           </w:p>
         </w:tc>

</xml_diff>